<commit_message>
Corrección menor en tarea
</commit_message>
<xml_diff>
--- a/Tarea-01.docx
+++ b/Tarea-01.docx
@@ -27,7 +27,15 @@
         <w:rPr>
           <w:sz w:val="24"/>
         </w:rPr>
-        <w:t>Prof. Ing. Roberto Martínez Román</w:t>
+        <w:t xml:space="preserve">Prof. </w:t>
+      </w:r>
+      <w:bookmarkStart w:id="0" w:name="_GoBack"/>
+      <w:bookmarkEnd w:id="0"/>
+      <w:r>
+        <w:rPr>
+          <w:sz w:val="24"/>
+        </w:rPr>
+        <w:t>Roberto Martínez Román</w:t>
       </w:r>
     </w:p>
     <w:p>
@@ -934,8 +942,6 @@
       <w:pPr>
         <w:pStyle w:val="Sinespaciado"/>
       </w:pPr>
-      <w:bookmarkStart w:id="0" w:name="_GoBack"/>
-      <w:bookmarkEnd w:id="0"/>
     </w:p>
     <w:sectPr>
       <w:pgSz w:w="12240" w:h="15840" w:code="1"/>
@@ -1070,6 +1076,7 @@
     <w:lsdException w:name="HTML Sample" w:semiHidden="1" w:unhideWhenUsed="1"/>
     <w:lsdException w:name="HTML Typewriter" w:semiHidden="1" w:unhideWhenUsed="1"/>
     <w:lsdException w:name="HTML Variable" w:semiHidden="1" w:unhideWhenUsed="1"/>
+    <w:lsdException w:name="Normal Table" w:semiHidden="1" w:unhideWhenUsed="1"/>
     <w:lsdException w:name="annotation subject" w:semiHidden="1" w:unhideWhenUsed="1"/>
     <w:lsdException w:name="No List" w:semiHidden="1" w:unhideWhenUsed="1"/>
     <w:lsdException w:name="Outline List 1" w:semiHidden="1" w:unhideWhenUsed="1"/>
@@ -1116,8 +1123,10 @@
     <w:lsdException w:name="Table Subtle 2" w:semiHidden="1" w:unhideWhenUsed="1"/>
     <w:lsdException w:name="Table Web 1" w:semiHidden="1" w:unhideWhenUsed="1"/>
     <w:lsdException w:name="Table Web 2" w:semiHidden="1" w:unhideWhenUsed="1"/>
+    <w:lsdException w:name="Table Web 3" w:semiHidden="1" w:unhideWhenUsed="1"/>
     <w:lsdException w:name="Balloon Text" w:semiHidden="1" w:unhideWhenUsed="1"/>
     <w:lsdException w:name="Table Grid" w:uiPriority="59"/>
+    <w:lsdException w:name="Table Theme" w:semiHidden="1" w:unhideWhenUsed="1"/>
     <w:lsdException w:name="Note Level 1" w:semiHidden="1" w:unhideWhenUsed="1"/>
     <w:lsdException w:name="Note Level 2" w:semiHidden="1" w:unhideWhenUsed="1"/>
     <w:lsdException w:name="Note Level 3" w:semiHidden="1" w:unhideWhenUsed="1"/>
@@ -1702,7 +1711,7 @@
 </file>
 
 <file path=customXml/itemProps1.xml><?xml version="1.0" encoding="utf-8"?>
-<ds:datastoreItem xmlns:ds="http://schemas.openxmlformats.org/officeDocument/2006/customXml" ds:itemID="{3EF12FFC-75E3-AA41-BEC4-7FF13DC8B7F7}">
+<ds:datastoreItem xmlns:ds="http://schemas.openxmlformats.org/officeDocument/2006/customXml" ds:itemID="{E0E8D1BA-1262-3C43-A0D8-7071338405FF}">
   <ds:schemaRefs>
     <ds:schemaRef ds:uri="http://schemas.openxmlformats.org/officeDocument/2006/bibliography"/>
   </ds:schemaRefs>

</xml_diff>